<commit_message>
The documentation was updated.
</commit_message>
<xml_diff>
--- a/doc/introducao.docx
+++ b/doc/introducao.docx
@@ -5,28 +5,35 @@
     <w:p>
       <w:pPr>
         <w:pStyle w:val="Ttulo1"/>
+        <w:rPr>
+          <w:lang w:val="en-US"/>
+        </w:rPr>
       </w:pPr>
       <w:r>
-        <w:t xml:space="preserve">Artificial </w:t>
-      </w:r>
-      <w:proofErr w:type="spellStart"/>
-      <w:r>
-        <w:t>Intelligence</w:t>
-      </w:r>
-      <w:proofErr w:type="spellEnd"/>
-      <w:r>
-        <w:t xml:space="preserve"> for </w:t>
-      </w:r>
-      <w:proofErr w:type="spellStart"/>
-      <w:r>
-        <w:t>You</w:t>
-      </w:r>
-      <w:proofErr w:type="spellEnd"/>
-      <w:r>
-        <w:t xml:space="preserve"> - Versão </w:t>
-      </w:r>
-      <w:proofErr w:type="spellStart"/>
-      <w:r>
+        <w:rPr>
+          <w:lang w:val="en-US"/>
+        </w:rPr>
+        <w:t xml:space="preserve">Artificial Intelligence for You - </w:t>
+      </w:r>
+      <w:proofErr w:type="spellStart"/>
+      <w:r>
+        <w:rPr>
+          <w:lang w:val="en-US"/>
+        </w:rPr>
+        <w:t>Versão</w:t>
+      </w:r>
+      <w:proofErr w:type="spellEnd"/>
+      <w:r>
+        <w:rPr>
+          <w:lang w:val="en-US"/>
+        </w:rPr>
+        <w:t xml:space="preserve"> </w:t>
+      </w:r>
+      <w:proofErr w:type="spellStart"/>
+      <w:r>
+        <w:rPr>
+          <w:lang w:val="en-US"/>
+        </w:rPr>
         <w:t>TorchSharp</w:t>
       </w:r>
       <w:proofErr w:type="spellEnd"/>
@@ -207,11 +214,12 @@
       <w:pPr>
         <w:pStyle w:val="Ttulo1"/>
       </w:pPr>
-      <w:proofErr w:type="spellStart"/>
-      <w:r>
-        <w:t>Intalando</w:t>
-      </w:r>
-      <w:proofErr w:type="spellEnd"/>
+      <w:r>
+        <w:t>In</w:t>
+      </w:r>
+      <w:r>
+        <w:t>stalando</w:t>
+      </w:r>
       <w:r>
         <w:t xml:space="preserve"> a AI4USharp</w:t>
       </w:r>
@@ -221,7 +229,10 @@
         <w:jc w:val="both"/>
       </w:pPr>
       <w:r>
-        <w:t xml:space="preserve">Apenas clone o repositório </w:t>
+        <w:t>Faça uma cópia do</w:t>
+      </w:r>
+      <w:r>
+        <w:t xml:space="preserve"> repositório </w:t>
       </w:r>
       <w:hyperlink r:id="rId4" w:history="1">
         <w:r>
@@ -232,7 +243,13 @@
         </w:r>
       </w:hyperlink>
       <w:r>
-        <w:t xml:space="preserve"> e comece pelo projeto de exemplo no diretório </w:t>
+        <w:t xml:space="preserve"> e comece pelo projeto de exemplo </w:t>
+      </w:r>
+      <w:r>
+        <w:t xml:space="preserve">disponível </w:t>
+      </w:r>
+      <w:r>
+        <w:t xml:space="preserve">no diretório </w:t>
       </w:r>
       <w:proofErr w:type="spellStart"/>
       <w:r>
@@ -240,10 +257,26 @@
       </w:r>
       <w:proofErr w:type="spellEnd"/>
       <w:r>
-        <w:t xml:space="preserve">. Ou crie seu próprio projeto, crie um diretório e o nomeie como </w:t>
-      </w:r>
-      <w:proofErr w:type="spellStart"/>
-      <w:r>
+        <w:t xml:space="preserve">. Ou </w:t>
+      </w:r>
+      <w:r>
+        <w:t>inicie</w:t>
+      </w:r>
+      <w:r>
+        <w:t xml:space="preserve"> seu próprio projeto, cri</w:t>
+      </w:r>
+      <w:r>
+        <w:t>e</w:t>
+      </w:r>
+      <w:r>
+        <w:t xml:space="preserve"> um diretório e o nomeie como </w:t>
+      </w:r>
+      <w:proofErr w:type="spellStart"/>
+      <w:r>
+        <w:rPr>
+          <w:i/>
+          <w:iCs/>
+        </w:rPr>
         <w:t>addons</w:t>
       </w:r>
       <w:proofErr w:type="spellEnd"/>
@@ -279,7 +312,30 @@
         <w:t>/ai4u</w:t>
       </w:r>
       <w:r>
-        <w:t>. Fazendo isso, você as classes e objetos da AI4USharp ficarão disponíveis em teu projeto.  Se começou um projeto novo, adicione os pré-requisitos da AI4USharp com o comando:</w:t>
+        <w:t xml:space="preserve">. Fazendo isso, as classes e objetos da </w:t>
+      </w:r>
+      <w:r>
+        <w:rPr>
+          <w:i/>
+          <w:iCs/>
+        </w:rPr>
+        <w:t>AI4USharp</w:t>
+      </w:r>
+      <w:r>
+        <w:t xml:space="preserve"> ficarão disponíveis </w:t>
+      </w:r>
+      <w:r>
+        <w:t xml:space="preserve">para o teu </w:t>
+      </w:r>
+      <w:r>
+        <w:rPr>
+          <w:i/>
+          <w:iCs/>
+        </w:rPr>
+        <w:t>game</w:t>
+      </w:r>
+      <w:r>
+        <w:t>.  Se começou um projeto novo, adicione os pré-requisitos da AI4USharp com o comando:</w:t>
       </w:r>
     </w:p>
     <w:p>
@@ -289,68 +345,25 @@
           <w:i/>
           <w:iCs/>
           <w:color w:val="FF0000"/>
+          <w:lang w:val="en-US"/>
         </w:rPr>
       </w:pPr>
-      <w:proofErr w:type="spellStart"/>
       <w:r>
         <w:rPr>
           <w:i/>
           <w:iCs/>
           <w:color w:val="FF0000"/>
-        </w:rPr>
-        <w:t>dotnet</w:t>
-      </w:r>
-      <w:proofErr w:type="spellEnd"/>
+          <w:lang w:val="en-US"/>
+        </w:rPr>
+        <w:t xml:space="preserve">dotnet add package </w:t>
+      </w:r>
+      <w:proofErr w:type="spellStart"/>
       <w:r>
         <w:rPr>
           <w:i/>
           <w:iCs/>
           <w:color w:val="FF0000"/>
-        </w:rPr>
-        <w:t xml:space="preserve"> </w:t>
-      </w:r>
-      <w:proofErr w:type="spellStart"/>
-      <w:r>
-        <w:rPr>
-          <w:i/>
-          <w:iCs/>
-          <w:color w:val="FF0000"/>
-        </w:rPr>
-        <w:t>add</w:t>
-      </w:r>
-      <w:proofErr w:type="spellEnd"/>
-      <w:r>
-        <w:rPr>
-          <w:i/>
-          <w:iCs/>
-          <w:color w:val="FF0000"/>
-        </w:rPr>
-        <w:t xml:space="preserve"> </w:t>
-      </w:r>
-      <w:proofErr w:type="spellStart"/>
-      <w:r>
-        <w:rPr>
-          <w:i/>
-          <w:iCs/>
-          <w:color w:val="FF0000"/>
-        </w:rPr>
-        <w:t>package</w:t>
-      </w:r>
-      <w:proofErr w:type="spellEnd"/>
-      <w:r>
-        <w:rPr>
-          <w:i/>
-          <w:iCs/>
-          <w:color w:val="FF0000"/>
-        </w:rPr>
-        <w:t xml:space="preserve"> </w:t>
-      </w:r>
-      <w:proofErr w:type="spellStart"/>
-      <w:r>
-        <w:rPr>
-          <w:i/>
-          <w:iCs/>
-          <w:color w:val="FF0000"/>
+          <w:lang w:val="en-US"/>
         </w:rPr>
         <w:t>TochSharp-cpu</w:t>
       </w:r>
@@ -359,11 +372,15 @@
     <w:p>
       <w:pPr>
         <w:jc w:val="both"/>
+        <w:rPr>
+          <w:lang w:val="en-US"/>
+        </w:rPr>
       </w:pPr>
       <w:r>
         <w:rPr>
           <w:i/>
           <w:iCs/>
+          <w:lang w:val="en-US"/>
         </w:rPr>
         <w:t>.</w:t>
       </w:r>
@@ -378,7 +395,13 @@
     </w:p>
     <w:p>
       <w:r>
-        <w:t xml:space="preserve">Se você baixar a AI4USharp e abrir na Godot o projeto no diretório </w:t>
+        <w:t>Se você baixar a AI4USharp e abrir na Godot o p</w:t>
+      </w:r>
+      <w:r>
+        <w:t>adrão em</w:t>
+      </w:r>
+      <w:r>
+        <w:t xml:space="preserve"> </w:t>
       </w:r>
       <w:proofErr w:type="spellStart"/>
       <w:r>
@@ -390,7 +413,27 @@
       </w:r>
       <w:proofErr w:type="spellEnd"/>
       <w:r>
-        <w:t xml:space="preserve">, você poderá explorar um exemplo básico de uso da AI4USharp, com a cena </w:t>
+        <w:t xml:space="preserve">, você poderá explorar um exemplo básico de uso da </w:t>
+      </w:r>
+      <w:r>
+        <w:rPr>
+          <w:i/>
+          <w:iCs/>
+        </w:rPr>
+        <w:t>AI4UShar</w:t>
+      </w:r>
+      <w:r>
+        <w:rPr>
+          <w:i/>
+          <w:iCs/>
+        </w:rPr>
+        <w:t>p</w:t>
+      </w:r>
+      <w:r>
+        <w:t>. Para começar, inicie</w:t>
+      </w:r>
+      <w:r>
+        <w:t xml:space="preserve"> a cena </w:t>
       </w:r>
       <w:proofErr w:type="spellStart"/>
       <w:proofErr w:type="gramStart"/>
@@ -404,11 +447,23 @@
       <w:proofErr w:type="spellEnd"/>
       <w:proofErr w:type="gramEnd"/>
       <w:r>
-        <w:t xml:space="preserve"> sendo exibida assim</w:t>
+        <w:t xml:space="preserve">, que será </w:t>
+      </w:r>
+      <w:r>
+        <w:t>exibida</w:t>
+      </w:r>
+      <w:r>
+        <w:t xml:space="preserve"> aproximadamente</w:t>
+      </w:r>
+      <w:r>
+        <w:t xml:space="preserve"> assim</w:t>
       </w:r>
     </w:p>
     <w:p>
       <w:r>
+        <w:rPr>
+          <w:noProof/>
+        </w:rPr>
         <w:lastRenderedPageBreak/>
         <w:drawing>
           <wp:inline distT="0" distB="0" distL="0" distR="0" wp14:anchorId="202C131E" wp14:editId="666E40E5">
@@ -447,7 +502,219 @@
         </w:drawing>
       </w:r>
       <w:r>
-        <w:t>. Você pode modificar este exemplo para fazer algo mais complexo.</w:t>
+        <w:t xml:space="preserve">. </w:t>
+      </w:r>
+      <w:r>
+        <w:t xml:space="preserve">Neste exemplo, um bastão (um retângulo preto com pontas vermelha e branca) tem que aprender a tocar na caixa com círculo vermelho e bordas pretas sem colidir com as paredes (retângulos brancos). </w:t>
+      </w:r>
+      <w:r>
+        <w:t>Você pode modificar este exemplo para fazer algo mais complexo.</w:t>
+      </w:r>
+      <w:r>
+        <w:t xml:space="preserve"> Ou pode simplesmente executar o treinamento, que inicia com o bastão agindo aleatoriamente e termina com o bastão aprendendo a tocar o alvo.</w:t>
+      </w:r>
+    </w:p>
+    <w:p>
+      <w:r>
+        <w:t xml:space="preserve">Para habilitar o treinamento, deixe habilitada a propriedade </w:t>
+      </w:r>
+      <w:proofErr w:type="spellStart"/>
+      <w:r>
+        <w:rPr>
+          <w:i/>
+          <w:iCs/>
+        </w:rPr>
+        <w:t>Enabled</w:t>
+      </w:r>
+      <w:proofErr w:type="spellEnd"/>
+      <w:r>
+        <w:rPr>
+          <w:i/>
+          <w:iCs/>
+        </w:rPr>
+        <w:t xml:space="preserve"> </w:t>
+      </w:r>
+      <w:r>
+        <w:t xml:space="preserve">do componente </w:t>
+      </w:r>
+      <w:proofErr w:type="spellStart"/>
+      <w:r>
+        <w:rPr>
+          <w:i/>
+          <w:iCs/>
+        </w:rPr>
+        <w:t>TrainerController</w:t>
+      </w:r>
+      <w:proofErr w:type="spellEnd"/>
+      <w:r>
+        <w:rPr>
+          <w:i/>
+          <w:iCs/>
+        </w:rPr>
+        <w:t xml:space="preserve"> </w:t>
+      </w:r>
+      <w:r>
+        <w:t xml:space="preserve">e desligando a propriedade </w:t>
+      </w:r>
+      <w:proofErr w:type="spellStart"/>
+      <w:r>
+        <w:rPr>
+          <w:i/>
+          <w:iCs/>
+        </w:rPr>
+        <w:t>Enabled</w:t>
+      </w:r>
+      <w:proofErr w:type="spellEnd"/>
+      <w:r>
+        <w:rPr>
+          <w:i/>
+          <w:iCs/>
+        </w:rPr>
+        <w:t xml:space="preserve"> </w:t>
+      </w:r>
+      <w:r>
+        <w:t xml:space="preserve">do componente </w:t>
+      </w:r>
+      <w:proofErr w:type="spellStart"/>
+      <w:r>
+        <w:rPr>
+          <w:i/>
+          <w:iCs/>
+        </w:rPr>
+        <w:t>ModelController</w:t>
+      </w:r>
+      <w:proofErr w:type="spellEnd"/>
+      <w:r>
+        <w:t xml:space="preserve">. Acompanhe a evolução do treinamento na </w:t>
+      </w:r>
+      <w:r>
+        <w:rPr>
+          <w:i/>
+          <w:iCs/>
+        </w:rPr>
+        <w:t>aba inferior</w:t>
+      </w:r>
+      <w:r>
+        <w:t xml:space="preserve"> </w:t>
+      </w:r>
+      <w:r>
+        <w:rPr>
+          <w:b/>
+          <w:bCs/>
+          <w:i/>
+          <w:iCs/>
+        </w:rPr>
+        <w:t>Output</w:t>
+      </w:r>
+      <w:r>
+        <w:t xml:space="preserve">. Depois de 2000 atualizações, simplesmente feche a janela do jogo. </w:t>
+      </w:r>
+    </w:p>
+    <w:p>
+      <w:r>
+        <w:t xml:space="preserve">Observe que o treinamento ocorre em alta velocidade (se você tiver um bom computador). Para executar o modelo (a rede neural) treinada que aprendeu a controlar o bastão, depois do treinamento, altere a propriedade </w:t>
+      </w:r>
+      <w:r>
+        <w:rPr>
+          <w:i/>
+          <w:iCs/>
+        </w:rPr>
+        <w:t xml:space="preserve">Default Time </w:t>
+      </w:r>
+      <w:proofErr w:type="spellStart"/>
+      <w:r>
+        <w:rPr>
+          <w:i/>
+          <w:iCs/>
+        </w:rPr>
+        <w:t>Scale</w:t>
+      </w:r>
+      <w:proofErr w:type="spellEnd"/>
+      <w:r>
+        <w:t xml:space="preserve"> do objeto </w:t>
+      </w:r>
+      <w:proofErr w:type="spellStart"/>
+      <w:r>
+        <w:rPr>
+          <w:i/>
+          <w:iCs/>
+        </w:rPr>
+        <w:t>LoopController</w:t>
+      </w:r>
+      <w:proofErr w:type="spellEnd"/>
+      <w:r>
+        <w:rPr>
+          <w:i/>
+          <w:iCs/>
+        </w:rPr>
+        <w:t xml:space="preserve"> </w:t>
+      </w:r>
+      <w:r>
+        <w:t xml:space="preserve">de 10 para 1. Isso fará com que o agente (a rede neural treinada) execute em uma velocidade normal. Agora desligue a propriedade </w:t>
+      </w:r>
+      <w:proofErr w:type="spellStart"/>
+      <w:r>
+        <w:rPr>
+          <w:i/>
+          <w:iCs/>
+        </w:rPr>
+        <w:t>Enabled</w:t>
+      </w:r>
+      <w:proofErr w:type="spellEnd"/>
+      <w:r>
+        <w:t xml:space="preserve"> do </w:t>
+      </w:r>
+      <w:proofErr w:type="spellStart"/>
+      <w:r>
+        <w:rPr>
+          <w:i/>
+          <w:iCs/>
+        </w:rPr>
+        <w:t>TrainerController</w:t>
+      </w:r>
+      <w:proofErr w:type="spellEnd"/>
+      <w:r>
+        <w:t xml:space="preserve"> e habilite a propriedade </w:t>
+      </w:r>
+      <w:proofErr w:type="spellStart"/>
+      <w:r>
+        <w:rPr>
+          <w:i/>
+          <w:iCs/>
+        </w:rPr>
+        <w:t>Enabled</w:t>
+      </w:r>
+      <w:proofErr w:type="spellEnd"/>
+      <w:r>
+        <w:t xml:space="preserve"> do </w:t>
+      </w:r>
+      <w:proofErr w:type="spellStart"/>
+      <w:r>
+        <w:rPr>
+          <w:i/>
+          <w:iCs/>
+        </w:rPr>
+        <w:t>ModelController</w:t>
+      </w:r>
+      <w:proofErr w:type="spellEnd"/>
+      <w:r>
+        <w:t xml:space="preserve">.  Isso fará com que a rede neural seja executada sozinha (já treinada, portanto, sem a necessidade do algoritmo de treinamento em execução). O componente </w:t>
+      </w:r>
+      <w:proofErr w:type="spellStart"/>
+      <w:r>
+        <w:t>TrainerController</w:t>
+      </w:r>
+      <w:proofErr w:type="spellEnd"/>
+      <w:r>
+        <w:t xml:space="preserve"> executa um treinador (no caso, o </w:t>
+      </w:r>
+      <w:proofErr w:type="spellStart"/>
+      <w:r>
+        <w:t>MLPPPOTrainer</w:t>
+      </w:r>
+      <w:proofErr w:type="spellEnd"/>
+      <w:r>
+        <w:t>, que é o único disponível, por enquanto). Um treinador é uma implementação de um algoritmo de aprendizado de máquina baseado em aprendizado por reforço. Este algoritmo irá adaptar os pesos da rede para que ela faça o que é dito por meio de funções de recompensa.  Neste exemplo, todos estes componentes já foram configurados e a execução da rede neural treinada mostrará o comportamento adequado do agente.</w:t>
       </w:r>
     </w:p>
     <w:p/>
@@ -462,6 +729,17 @@
     <w:p>
       <w:r>
         <w:t>A Tabela 1 resume as funcionalidades atuais da AI4USharp.</w:t>
+      </w:r>
+      <w:r>
+        <w:t xml:space="preserve"> Por enquanto, temos apenas uma implementação básica do algoritmo PPO, ainda sem </w:t>
+      </w:r>
+      <w:proofErr w:type="spellStart"/>
+      <w:r>
+        <w:t>multithread</w:t>
+      </w:r>
+      <w:proofErr w:type="spellEnd"/>
+      <w:r>
+        <w:t>.</w:t>
       </w:r>
     </w:p>
     <w:p/>
@@ -505,10 +783,10 @@
       </w:tblPr>
       <w:tblGrid>
         <w:gridCol w:w="3629"/>
-        <w:gridCol w:w="1562"/>
-        <w:gridCol w:w="1593"/>
+        <w:gridCol w:w="1533"/>
+        <w:gridCol w:w="1588"/>
         <w:gridCol w:w="1847"/>
-        <w:gridCol w:w="1150"/>
+        <w:gridCol w:w="1184"/>
       </w:tblGrid>
       <w:tr>
         <w:tc>
@@ -613,15 +891,13 @@
                 <w:szCs w:val="28"/>
               </w:rPr>
             </w:pPr>
-            <w:proofErr w:type="spellStart"/>
             <w:r>
               <w:rPr>
                 <w:sz w:val="28"/>
                 <w:szCs w:val="28"/>
               </w:rPr>
-              <w:t>Async</w:t>
+              <w:t>Threads</w:t>
             </w:r>
-            <w:proofErr w:type="spellEnd"/>
           </w:p>
         </w:tc>
       </w:tr>

</xml_diff>

<commit_message>
Continuous Implementation of the PPO Algorithm.
</commit_message>
<xml_diff>
--- a/doc/introducao.docx
+++ b/doc/introducao.docx
@@ -13,30 +13,8 @@
         <w:rPr>
           <w:lang w:val="en-US"/>
         </w:rPr>
-        <w:t xml:space="preserve">Artificial Intelligence for You - </w:t>
-      </w:r>
-      <w:proofErr w:type="spellStart"/>
-      <w:r>
-        <w:rPr>
-          <w:lang w:val="en-US"/>
-        </w:rPr>
-        <w:t>Versão</w:t>
-      </w:r>
-      <w:proofErr w:type="spellEnd"/>
-      <w:r>
-        <w:rPr>
-          <w:lang w:val="en-US"/>
-        </w:rPr>
-        <w:t xml:space="preserve"> </w:t>
-      </w:r>
-      <w:proofErr w:type="spellStart"/>
-      <w:r>
-        <w:rPr>
-          <w:lang w:val="en-US"/>
-        </w:rPr>
-        <w:t>TorchSharp</w:t>
-      </w:r>
-      <w:proofErr w:type="spellEnd"/>
+        <w:t>Artificial Intelligence for You - Versão TorchSharp</w:t>
+      </w:r>
     </w:p>
     <w:p>
       <w:pPr>
@@ -89,93 +67,8 @@
           <w:sz w:val="24"/>
           <w:szCs w:val="24"/>
         </w:rPr>
-        <w:t xml:space="preserve">Artificial </w:t>
-      </w:r>
-      <w:proofErr w:type="spellStart"/>
-      <w:r>
-        <w:rPr>
-          <w:rFonts w:asciiTheme="minorHAnsi" w:eastAsiaTheme="minorHAnsi" w:hAnsiTheme="minorHAnsi" w:cstheme="minorBidi"/>
-          <w:i/>
-          <w:iCs/>
-          <w:color w:val="auto"/>
-          <w:sz w:val="24"/>
-          <w:szCs w:val="24"/>
-        </w:rPr>
-        <w:t>Intelligence</w:t>
-      </w:r>
-      <w:proofErr w:type="spellEnd"/>
-      <w:r>
-        <w:rPr>
-          <w:rFonts w:asciiTheme="minorHAnsi" w:eastAsiaTheme="minorHAnsi" w:hAnsiTheme="minorHAnsi" w:cstheme="minorBidi"/>
-          <w:i/>
-          <w:iCs/>
-          <w:color w:val="auto"/>
-          <w:sz w:val="24"/>
-          <w:szCs w:val="24"/>
-        </w:rPr>
-        <w:t xml:space="preserve"> for </w:t>
-      </w:r>
-      <w:proofErr w:type="spellStart"/>
-      <w:r>
-        <w:rPr>
-          <w:rFonts w:asciiTheme="minorHAnsi" w:eastAsiaTheme="minorHAnsi" w:hAnsiTheme="minorHAnsi" w:cstheme="minorBidi"/>
-          <w:i/>
-          <w:iCs/>
-          <w:color w:val="auto"/>
-          <w:sz w:val="24"/>
-          <w:szCs w:val="24"/>
-        </w:rPr>
-        <w:t>You</w:t>
-      </w:r>
-      <w:proofErr w:type="spellEnd"/>
-      <w:r>
-        <w:rPr>
-          <w:rFonts w:asciiTheme="minorHAnsi" w:eastAsiaTheme="minorHAnsi" w:hAnsiTheme="minorHAnsi" w:cstheme="minorBidi"/>
-          <w:i/>
-          <w:iCs/>
-          <w:color w:val="auto"/>
-          <w:sz w:val="24"/>
-          <w:szCs w:val="24"/>
-        </w:rPr>
-        <w:t xml:space="preserve"> – </w:t>
-      </w:r>
-      <w:proofErr w:type="spellStart"/>
-      <w:r>
-        <w:rPr>
-          <w:rFonts w:asciiTheme="minorHAnsi" w:eastAsiaTheme="minorHAnsi" w:hAnsiTheme="minorHAnsi" w:cstheme="minorBidi"/>
-          <w:i/>
-          <w:iCs/>
-          <w:color w:val="auto"/>
-          <w:sz w:val="24"/>
-          <w:szCs w:val="24"/>
-        </w:rPr>
-        <w:t>TorchSharp</w:t>
-      </w:r>
-      <w:proofErr w:type="spellEnd"/>
-      <w:r>
-        <w:rPr>
-          <w:rFonts w:asciiTheme="minorHAnsi" w:eastAsiaTheme="minorHAnsi" w:hAnsiTheme="minorHAnsi" w:cstheme="minorBidi"/>
-          <w:i/>
-          <w:iCs/>
-          <w:color w:val="auto"/>
-          <w:sz w:val="24"/>
-          <w:szCs w:val="24"/>
-        </w:rPr>
-        <w:t xml:space="preserve"> </w:t>
-      </w:r>
-      <w:proofErr w:type="spellStart"/>
-      <w:r>
-        <w:rPr>
-          <w:rFonts w:asciiTheme="minorHAnsi" w:eastAsiaTheme="minorHAnsi" w:hAnsiTheme="minorHAnsi" w:cstheme="minorBidi"/>
-          <w:i/>
-          <w:iCs/>
-          <w:color w:val="auto"/>
-          <w:sz w:val="24"/>
-          <w:szCs w:val="24"/>
-        </w:rPr>
-        <w:t>Version</w:t>
-      </w:r>
-      <w:proofErr w:type="spellEnd"/>
+        <w:t>Artificial Intelligence for You – TorchSharp Version</w:t>
+      </w:r>
       <w:r>
         <w:rPr>
           <w:rFonts w:asciiTheme="minorHAnsi" w:eastAsiaTheme="minorHAnsi" w:hAnsiTheme="minorHAnsi" w:cstheme="minorBidi"/>
@@ -261,15 +154,7 @@
         <w:t xml:space="preserve">disponível </w:t>
       </w:r>
       <w:r>
-        <w:t xml:space="preserve">no diretório </w:t>
-      </w:r>
-      <w:proofErr w:type="spellStart"/>
-      <w:r>
-        <w:t>godotproject</w:t>
-      </w:r>
-      <w:proofErr w:type="spellEnd"/>
-      <w:r>
-        <w:t xml:space="preserve">. Ou </w:t>
+        <w:t xml:space="preserve">no diretório godotproject. Ou </w:t>
       </w:r>
       <w:r>
         <w:t>inicie</w:t>
@@ -283,7 +168,6 @@
       <w:r>
         <w:t xml:space="preserve"> um diretório e o nomeie como </w:t>
       </w:r>
-      <w:proofErr w:type="spellStart"/>
       <w:r>
         <w:rPr>
           <w:i/>
@@ -291,37 +175,14 @@
         </w:rPr>
         <w:t>addons</w:t>
       </w:r>
-      <w:proofErr w:type="spellEnd"/>
       <w:r>
         <w:t xml:space="preserve">, cole nele o diretório ai4u disponível em </w:t>
       </w:r>
-      <w:proofErr w:type="spellStart"/>
       <w:r>
         <w:rPr>
           <w:color w:val="FF0000"/>
         </w:rPr>
-        <w:t>godotproject</w:t>
-      </w:r>
-      <w:proofErr w:type="spellEnd"/>
-      <w:r>
-        <w:rPr>
-          <w:color w:val="FF0000"/>
-        </w:rPr>
-        <w:t>/</w:t>
-      </w:r>
-      <w:proofErr w:type="spellStart"/>
-      <w:r>
-        <w:rPr>
-          <w:color w:val="FF0000"/>
-        </w:rPr>
-        <w:t>addons</w:t>
-      </w:r>
-      <w:proofErr w:type="spellEnd"/>
-      <w:r>
-        <w:rPr>
-          <w:color w:val="FF0000"/>
-        </w:rPr>
-        <w:t>/ai4u</w:t>
+        <w:t>godotproject/addons/ai4u</w:t>
       </w:r>
       <w:r>
         <w:t xml:space="preserve">. Fazendo isso, as classes e objetos da </w:t>
@@ -369,7 +230,6 @@
         </w:rPr>
         <w:t xml:space="preserve">dotnet add package </w:t>
       </w:r>
-      <w:proofErr w:type="spellStart"/>
       <w:r>
         <w:rPr>
           <w:i/>
@@ -379,7 +239,6 @@
         </w:rPr>
         <w:t>TochSharp-cpu</w:t>
       </w:r>
-      <w:proofErr w:type="spellEnd"/>
     </w:p>
     <w:p>
       <w:pPr>
@@ -427,7 +286,6 @@
       <w:r>
         <w:t xml:space="preserve"> </w:t>
       </w:r>
-      <w:proofErr w:type="spellStart"/>
       <w:r>
         <w:rPr>
           <w:i/>
@@ -435,7 +293,6 @@
         </w:rPr>
         <w:t>godotproject</w:t>
       </w:r>
-      <w:proofErr w:type="spellEnd"/>
       <w:r>
         <w:t>, você poderá explorar um exemplo</w:t>
       </w:r>
@@ -477,8 +334,6 @@
       <w:r>
         <w:t xml:space="preserve"> a cena </w:t>
       </w:r>
-      <w:proofErr w:type="spellStart"/>
-      <w:proofErr w:type="gramStart"/>
       <w:r>
         <w:rPr>
           <w:i/>
@@ -486,8 +341,6 @@
         </w:rPr>
         <w:t>main.tscn</w:t>
       </w:r>
-      <w:proofErr w:type="spellEnd"/>
-      <w:proofErr w:type="gramEnd"/>
       <w:r>
         <w:t xml:space="preserve">, que será </w:t>
       </w:r>
@@ -566,7 +419,6 @@
       <w:r>
         <w:t xml:space="preserve">Para habilitar o treinamento, deixe habilitada a propriedade </w:t>
       </w:r>
-      <w:proofErr w:type="spellStart"/>
       <w:r>
         <w:rPr>
           <w:i/>
@@ -574,7 +426,6 @@
         </w:rPr>
         <w:t>Enabled</w:t>
       </w:r>
-      <w:proofErr w:type="spellEnd"/>
       <w:r>
         <w:rPr>
           <w:i/>
@@ -585,45 +436,26 @@
       <w:r>
         <w:t xml:space="preserve">do componente </w:t>
       </w:r>
-      <w:proofErr w:type="spellStart"/>
-      <w:r>
-        <w:rPr>
-          <w:i/>
-          <w:iCs/>
-        </w:rPr>
-        <w:t>TrainerController</w:t>
-      </w:r>
-      <w:proofErr w:type="spellEnd"/>
-      <w:r>
-        <w:rPr>
-          <w:i/>
-          <w:iCs/>
-        </w:rPr>
-        <w:t xml:space="preserve"> </w:t>
+      <w:r>
+        <w:rPr>
+          <w:i/>
+          <w:iCs/>
+        </w:rPr>
+        <w:t xml:space="preserve">TrainerController </w:t>
       </w:r>
       <w:r>
         <w:t xml:space="preserve">e desligando a propriedade </w:t>
       </w:r>
-      <w:proofErr w:type="spellStart"/>
-      <w:r>
-        <w:rPr>
-          <w:i/>
-          <w:iCs/>
-        </w:rPr>
-        <w:t>Enabled</w:t>
-      </w:r>
-      <w:proofErr w:type="spellEnd"/>
-      <w:r>
-        <w:rPr>
-          <w:i/>
-          <w:iCs/>
-        </w:rPr>
-        <w:t xml:space="preserve"> </w:t>
+      <w:r>
+        <w:rPr>
+          <w:i/>
+          <w:iCs/>
+        </w:rPr>
+        <w:t xml:space="preserve">Enabled </w:t>
       </w:r>
       <w:r>
         <w:t xml:space="preserve">do componente </w:t>
       </w:r>
-      <w:proofErr w:type="spellStart"/>
       <w:r>
         <w:rPr>
           <w:i/>
@@ -631,7 +463,6 @@
         </w:rPr>
         <w:t>ModelController</w:t>
       </w:r>
-      <w:proofErr w:type="spellEnd"/>
       <w:r>
         <w:t xml:space="preserve">. Acompanhe a evolução do treinamento na </w:t>
       </w:r>
@@ -670,40 +501,21 @@
           <w:i/>
           <w:iCs/>
         </w:rPr>
-        <w:t xml:space="preserve">Default Time </w:t>
-      </w:r>
-      <w:proofErr w:type="spellStart"/>
-      <w:r>
-        <w:rPr>
-          <w:i/>
-          <w:iCs/>
-        </w:rPr>
-        <w:t>Scale</w:t>
-      </w:r>
-      <w:proofErr w:type="spellEnd"/>
+        <w:t>Default Time Scale</w:t>
+      </w:r>
       <w:r>
         <w:t xml:space="preserve"> do objeto </w:t>
       </w:r>
-      <w:proofErr w:type="spellStart"/>
-      <w:r>
-        <w:rPr>
-          <w:i/>
-          <w:iCs/>
-        </w:rPr>
-        <w:t>LoopController</w:t>
-      </w:r>
-      <w:proofErr w:type="spellEnd"/>
-      <w:r>
-        <w:rPr>
-          <w:i/>
-          <w:iCs/>
-        </w:rPr>
-        <w:t xml:space="preserve"> </w:t>
+      <w:r>
+        <w:rPr>
+          <w:i/>
+          <w:iCs/>
+        </w:rPr>
+        <w:t xml:space="preserve">LoopController </w:t>
       </w:r>
       <w:r>
         <w:t xml:space="preserve">de 10 para 1. Isso fará com que o agente (a rede neural treinada) execute em uma velocidade normal. Agora desligue a propriedade </w:t>
       </w:r>
-      <w:proofErr w:type="spellStart"/>
       <w:r>
         <w:rPr>
           <w:i/>
@@ -711,11 +523,9 @@
         </w:rPr>
         <w:t>Enabled</w:t>
       </w:r>
-      <w:proofErr w:type="spellEnd"/>
       <w:r>
         <w:t xml:space="preserve"> do </w:t>
       </w:r>
-      <w:proofErr w:type="spellStart"/>
       <w:r>
         <w:rPr>
           <w:i/>
@@ -723,11 +533,9 @@
         </w:rPr>
         <w:t>TrainerController</w:t>
       </w:r>
-      <w:proofErr w:type="spellEnd"/>
       <w:r>
         <w:t xml:space="preserve"> e habilite a propriedade </w:t>
       </w:r>
-      <w:proofErr w:type="spellStart"/>
       <w:r>
         <w:rPr>
           <w:i/>
@@ -735,11 +543,9 @@
         </w:rPr>
         <w:t>Enabled</w:t>
       </w:r>
-      <w:proofErr w:type="spellEnd"/>
       <w:r>
         <w:t xml:space="preserve"> do </w:t>
       </w:r>
-      <w:proofErr w:type="spellStart"/>
       <w:r>
         <w:rPr>
           <w:i/>
@@ -747,25 +553,8 @@
         </w:rPr>
         <w:t>ModelController</w:t>
       </w:r>
-      <w:proofErr w:type="spellEnd"/>
-      <w:r>
-        <w:t xml:space="preserve">.  Isso fará com que a rede neural seja executada sozinha (já treinada, portanto, sem a necessidade do algoritmo de treinamento em execução). O componente </w:t>
-      </w:r>
-      <w:proofErr w:type="spellStart"/>
-      <w:r>
-        <w:t>TrainerController</w:t>
-      </w:r>
-      <w:proofErr w:type="spellEnd"/>
-      <w:r>
-        <w:t xml:space="preserve"> executa um treinador (no caso, o </w:t>
-      </w:r>
-      <w:proofErr w:type="spellStart"/>
-      <w:r>
-        <w:t>MLPPPOTrainer</w:t>
-      </w:r>
-      <w:proofErr w:type="spellEnd"/>
-      <w:r>
-        <w:t>, que é o único disponível, por enquanto). Um treinador é uma implementação de um algoritmo de aprendizado de máquina baseado em aprendizado por reforço. Este algoritmo irá adaptar os pesos da rede para que ela faça o que é dito por meio de funções de recompensa.  Neste exemplo, todos estes componentes já foram configurados e a execução da rede neural treinada mostrará o comportamento adequado do agente.</w:t>
+      <w:r>
+        <w:t>.  Isso fará com que a rede neural seja executada sozinha (já treinada, portanto, sem a necessidade do algoritmo de treinamento em execução). O componente TrainerController executa um treinador (no caso, o MLPPPOTrainer, que é o único disponível, por enquanto). Um treinador é uma implementação de um algoritmo de aprendizado de máquina baseado em aprendizado por reforço. Este algoritmo irá adaptar os pesos da rede para que ela faça o que é dito por meio de funções de recompensa.  Neste exemplo, todos estes componentes já foram configurados e a execução da rede neural treinada mostrará o comportamento adequado do agente.</w:t>
       </w:r>
     </w:p>
     <w:p/>
@@ -793,33 +582,8 @@
           <w:i/>
           <w:iCs/>
         </w:rPr>
-        <w:t xml:space="preserve">Proximal </w:t>
-      </w:r>
-      <w:proofErr w:type="spellStart"/>
-      <w:r>
-        <w:rPr>
-          <w:i/>
-          <w:iCs/>
-        </w:rPr>
-        <w:t>Policy</w:t>
-      </w:r>
-      <w:proofErr w:type="spellEnd"/>
-      <w:r>
-        <w:rPr>
-          <w:i/>
-          <w:iCs/>
-        </w:rPr>
-        <w:t xml:space="preserve"> </w:t>
-      </w:r>
-      <w:proofErr w:type="spellStart"/>
-      <w:r>
-        <w:rPr>
-          <w:i/>
-          <w:iCs/>
-        </w:rPr>
-        <w:t>Optimization</w:t>
-      </w:r>
-      <w:proofErr w:type="spellEnd"/>
+        <w:t>Proximal Policy Optimization</w:t>
+      </w:r>
       <w:r>
         <w:t xml:space="preserve">), pois é um algoritmo fácil de implementar, não exigente em termos de </w:t>
       </w:r>
@@ -874,7 +638,6 @@
       <w:r>
         <w:t xml:space="preserve"> e na forma </w:t>
       </w:r>
-      <w:proofErr w:type="spellStart"/>
       <w:r>
         <w:rPr>
           <w:i/>
@@ -882,7 +645,6 @@
         </w:rPr>
         <w:t>standalone</w:t>
       </w:r>
-      <w:proofErr w:type="spellEnd"/>
       <w:r>
         <w:t>.</w:t>
       </w:r>
@@ -993,7 +755,6 @@
                 <w:szCs w:val="20"/>
               </w:rPr>
             </w:pPr>
-            <w:proofErr w:type="spellStart"/>
             <w:r>
               <w:rPr>
                 <w:sz w:val="20"/>
@@ -1001,7 +762,6 @@
               </w:rPr>
               <w:t>MultiInput</w:t>
             </w:r>
-            <w:proofErr w:type="spellEnd"/>
           </w:p>
         </w:tc>
         <w:tc>
@@ -1015,7 +775,6 @@
                 <w:szCs w:val="20"/>
               </w:rPr>
             </w:pPr>
-            <w:proofErr w:type="spellStart"/>
             <w:r>
               <w:rPr>
                 <w:sz w:val="20"/>
@@ -1023,7 +782,6 @@
               </w:rPr>
               <w:t>RecurrentNet</w:t>
             </w:r>
-            <w:proofErr w:type="spellEnd"/>
           </w:p>
         </w:tc>
         <w:tc>
@@ -1057,7 +815,6 @@
                 <w:szCs w:val="20"/>
               </w:rPr>
             </w:pPr>
-            <w:proofErr w:type="spellStart"/>
             <w:r>
               <w:rPr>
                 <w:sz w:val="20"/>
@@ -1065,7 +822,6 @@
               </w:rPr>
               <w:t>MultiOutput</w:t>
             </w:r>
-            <w:proofErr w:type="spellEnd"/>
           </w:p>
         </w:tc>
         <w:tc>
@@ -1244,7 +1000,7 @@
                 <w:sz w:val="20"/>
                 <w:szCs w:val="20"/>
               </w:rPr>
-              <w:t>Não</w:t>
+              <w:t>Sim</w:t>
             </w:r>
           </w:p>
         </w:tc>
@@ -1267,7 +1023,6 @@
       <w:r>
         <w:t xml:space="preserve"> que apenas sensores de </w:t>
       </w:r>
-      <w:proofErr w:type="spellStart"/>
       <w:r>
         <w:rPr>
           <w:i/>
@@ -1275,7 +1030,6 @@
         </w:rPr>
         <w:t>arrays</w:t>
       </w:r>
-      <w:proofErr w:type="spellEnd"/>
       <w:r>
         <w:t xml:space="preserve"> de números de ponto-flutuante podem ser usados</w:t>
       </w:r>
@@ -1297,7 +1051,6 @@
       <w:r>
         <w:t xml:space="preserve"> </w:t>
       </w:r>
-      <w:proofErr w:type="spellStart"/>
       <w:r>
         <w:rPr>
           <w:i/>
@@ -1305,11 +1058,9 @@
         </w:rPr>
         <w:t>FloatArrayCompositeSensor</w:t>
       </w:r>
-      <w:proofErr w:type="spellEnd"/>
       <w:r>
         <w:t xml:space="preserve">, que agrega vários sensores colocamos como filho deste nó. Assim, cria-se uma estrutura em que um </w:t>
       </w:r>
-      <w:proofErr w:type="spellStart"/>
       <w:r>
         <w:rPr>
           <w:i/>
@@ -1317,14 +1068,12 @@
         </w:rPr>
         <w:t>FloatArrayCompositeSensor</w:t>
       </w:r>
-      <w:proofErr w:type="spellEnd"/>
       <w:r>
         <w:t xml:space="preserve"> é colocado </w:t>
       </w:r>
       <w:r>
         <w:t xml:space="preserve">como pai e com vários sensores do tipo </w:t>
       </w:r>
-      <w:proofErr w:type="spellStart"/>
       <w:r>
         <w:rPr>
           <w:i/>
@@ -1332,14 +1081,12 @@
         </w:rPr>
         <w:t>array</w:t>
       </w:r>
-      <w:proofErr w:type="spellEnd"/>
       <w:r>
         <w:t xml:space="preserve"> de</w:t>
       </w:r>
       <w:r>
         <w:t xml:space="preserve"> </w:t>
       </w:r>
-      <w:proofErr w:type="spellStart"/>
       <w:r>
         <w:rPr>
           <w:i/>
@@ -1347,11 +1094,9 @@
         </w:rPr>
         <w:t>float</w:t>
       </w:r>
-      <w:proofErr w:type="spellEnd"/>
       <w:r>
         <w:t xml:space="preserve"> como filhos. Com esta configuração, a AI4USharp apenas enxerga o sensor </w:t>
       </w:r>
-      <w:proofErr w:type="spellStart"/>
       <w:r>
         <w:rPr>
           <w:i/>
@@ -1359,11 +1104,9 @@
         </w:rPr>
         <w:t>FloatArrayCompositeSensor</w:t>
       </w:r>
-      <w:proofErr w:type="spellEnd"/>
       <w:r>
         <w:t xml:space="preserve">, mas este sensor agrega em um único </w:t>
       </w:r>
-      <w:proofErr w:type="spellStart"/>
       <w:r>
         <w:rPr>
           <w:i/>
@@ -1371,14 +1114,12 @@
         </w:rPr>
         <w:t>array</w:t>
       </w:r>
-      <w:proofErr w:type="spellEnd"/>
       <w:r>
         <w:t xml:space="preserve"> </w:t>
       </w:r>
       <w:r>
         <w:t xml:space="preserve">os dados retornados pelos seus filhos que seja do tipo </w:t>
       </w:r>
-      <w:proofErr w:type="spellStart"/>
       <w:r>
         <w:rPr>
           <w:i/>
@@ -1386,11 +1127,9 @@
         </w:rPr>
         <w:t>array</w:t>
       </w:r>
-      <w:proofErr w:type="spellEnd"/>
       <w:r>
         <w:t xml:space="preserve"> de </w:t>
       </w:r>
-      <w:proofErr w:type="spellStart"/>
       <w:r>
         <w:rPr>
           <w:i/>
@@ -1398,7 +1137,6 @@
         </w:rPr>
         <w:t>float</w:t>
       </w:r>
-      <w:proofErr w:type="spellEnd"/>
       <w:r>
         <w:t xml:space="preserve"> ou de um tipo </w:t>
       </w:r>
@@ -1412,7 +1150,6 @@
       <w:r>
         <w:t xml:space="preserve"> como </w:t>
       </w:r>
-      <w:proofErr w:type="spellStart"/>
       <w:r>
         <w:rPr>
           <w:i/>
@@ -1420,11 +1157,9 @@
         </w:rPr>
         <w:t>float</w:t>
       </w:r>
-      <w:proofErr w:type="spellEnd"/>
       <w:r>
         <w:t xml:space="preserve">, </w:t>
       </w:r>
-      <w:proofErr w:type="spellStart"/>
       <w:r>
         <w:rPr>
           <w:i/>
@@ -1432,11 +1167,9 @@
         </w:rPr>
         <w:t>bool</w:t>
       </w:r>
-      <w:proofErr w:type="spellEnd"/>
       <w:r>
         <w:t xml:space="preserve"> ou </w:t>
       </w:r>
-      <w:proofErr w:type="spellStart"/>
       <w:r>
         <w:rPr>
           <w:i/>
@@ -1444,25 +1177,15 @@
         </w:rPr>
         <w:t>int</w:t>
       </w:r>
-      <w:proofErr w:type="spellEnd"/>
       <w:r>
         <w:t xml:space="preserve"> (</w:t>
       </w:r>
-      <w:proofErr w:type="spellStart"/>
-      <w:r>
-        <w:rPr>
-          <w:i/>
-          <w:iCs/>
-        </w:rPr>
-        <w:t>bool</w:t>
-      </w:r>
-      <w:proofErr w:type="spellEnd"/>
-      <w:r>
-        <w:rPr>
-          <w:i/>
-          <w:iCs/>
-        </w:rPr>
-        <w:t xml:space="preserve"> será interpretado como zero </w:t>
+      <w:r>
+        <w:rPr>
+          <w:i/>
+          <w:iCs/>
+        </w:rPr>
+        <w:t xml:space="preserve">bool será interpretado como zero </w:t>
       </w:r>
       <w:r>
         <w:t>ou</w:t>

</xml_diff>